<commit_message>
Epic 5 - Report
</commit_message>
<xml_diff>
--- a/ai_11/yurii_bubelnyk/epic_5/Report/epic_5_practice_and_labs_report_yurii_bubelnyk.docx
+++ b/ai_11/yurii_bubelnyk/epic_5/Report/epic_5_practice_and_labs_report_yurii_bubelnyk.docx
@@ -2350,23 +2350,7 @@
           <w:szCs w:val="28"/>
           <w:shd w:val="clear" w:fill="FFFFFF"/>
         </w:rPr>
-        <w:t>8</w:t>
-      </w:r>
-      <w:r>
-        <w:rPr>
-          <w:rFonts w:hint="default" w:ascii="Times New Roman" w:hAnsi="Times New Roman" w:eastAsia="MJXc-TeX-main-Rw" w:cs="Times New Roman"/>
-          <w:b w:val="0"/>
-          <w:bCs w:val="0"/>
-          <w:i w:val="0"/>
-          <w:iCs w:val="0"/>
-          <w:caps w:val="0"/>
-          <w:color w:val="333333"/>
-          <w:spacing w:val="0"/>
-          <w:sz w:val="28"/>
-          <w:szCs w:val="28"/>
-          <w:shd w:val="clear" w:fill="FFFFFF"/>
-        </w:rPr>
-        <w:t>×8</w:t>
+        <w:t>8×8</w:t>
       </w:r>
       <w:r>
         <w:rPr>
@@ -3105,23 +3089,7 @@
           <w:szCs w:val="28"/>
           <w:shd w:val="clear" w:fill="FFFFFF"/>
         </w:rPr>
-        <w:t>s</w:t>
-      </w:r>
-      <w:r>
-        <w:rPr>
-          <w:rFonts w:hint="default" w:ascii="Times New Roman" w:hAnsi="Times New Roman" w:eastAsia="MJXc-TeX-math-Iw" w:cs="Times New Roman"/>
-          <w:b w:val="0"/>
-          <w:bCs w:val="0"/>
-          <w:i w:val="0"/>
-          <w:iCs w:val="0"/>
-          <w:caps w:val="0"/>
-          <w:color w:val="333333"/>
-          <w:spacing w:val="0"/>
-          <w:sz w:val="28"/>
-          <w:szCs w:val="28"/>
-          <w:shd w:val="clear" w:fill="FFFFFF"/>
-        </w:rPr>
-        <w:t>i</w:t>
+        <w:t>si</w:t>
       </w:r>
       <w:r>
         <w:rPr>
@@ -3542,7 +3510,59 @@
           <w:szCs w:val="28"/>
           <w:lang w:val="uk-UA" w:eastAsia="zh-CN" w:bidi="ar"/>
         </w:rPr>
+        <w:fldChar w:fldCharType="begin"/>
+      </w:r>
+      <w:r>
+        <w:rPr>
+          <w:rFonts w:hint="default" w:ascii="Times New Roman" w:hAnsi="Times New Roman" w:eastAsia="TimesNewRomanPS-BoldMT" w:cs="Times New Roman"/>
+          <w:b/>
+          <w:bCs/>
+          <w:color w:val="000000"/>
+          <w:kern w:val="0"/>
+          <w:sz w:val="28"/>
+          <w:szCs w:val="28"/>
+          <w:lang w:val="uk-UA" w:eastAsia="zh-CN" w:bidi="ar"/>
+        </w:rPr>
+        <w:instrText xml:space="preserve"> HYPERLINK "https://github.com/artificial-intelligence-department/ai_programming_playground_2024/pull/362/files" \l "diff-102b3579e4cca8785e0619e3dbbca95404047da38a1d10feb26ae869798771ec" </w:instrText>
+      </w:r>
+      <w:r>
+        <w:rPr>
+          <w:rFonts w:hint="default" w:ascii="Times New Roman" w:hAnsi="Times New Roman" w:eastAsia="TimesNewRomanPS-BoldMT" w:cs="Times New Roman"/>
+          <w:b/>
+          <w:bCs/>
+          <w:color w:val="000000"/>
+          <w:kern w:val="0"/>
+          <w:sz w:val="28"/>
+          <w:szCs w:val="28"/>
+          <w:lang w:val="uk-UA" w:eastAsia="zh-CN" w:bidi="ar"/>
+        </w:rPr>
+        <w:fldChar w:fldCharType="separate"/>
+      </w:r>
+      <w:r>
+        <w:rPr>
+          <w:rStyle w:val="4"/>
+          <w:rFonts w:hint="default" w:ascii="Times New Roman" w:hAnsi="Times New Roman" w:eastAsia="TimesNewRomanPS-BoldMT" w:cs="Times New Roman"/>
+          <w:b/>
+          <w:bCs/>
+          <w:kern w:val="0"/>
+          <w:sz w:val="28"/>
+          <w:szCs w:val="28"/>
+          <w:lang w:val="uk-UA" w:eastAsia="zh-CN" w:bidi="ar"/>
+        </w:rPr>
         <w:t>Class Practice Task</w:t>
+      </w:r>
+      <w:r>
+        <w:rPr>
+          <w:rFonts w:hint="default" w:ascii="Times New Roman" w:hAnsi="Times New Roman" w:eastAsia="TimesNewRomanPS-BoldMT" w:cs="Times New Roman"/>
+          <w:b/>
+          <w:bCs/>
+          <w:color w:val="000000"/>
+          <w:kern w:val="0"/>
+          <w:sz w:val="28"/>
+          <w:szCs w:val="28"/>
+          <w:lang w:val="uk-UA" w:eastAsia="zh-CN" w:bidi="ar"/>
+        </w:rPr>
+        <w:fldChar w:fldCharType="end"/>
       </w:r>
     </w:p>
     <w:p>
@@ -3755,11 +3775,39 @@
           <w:b/>
           <w:sz w:val="28"/>
           <w:szCs w:val="28"/>
-          <w:lang w:val="uk-UA"/>
-        </w:rPr>
-      </w:pPr>
-      <w:r>
-        <w:rPr>
+          <w:lang w:val="en-US"/>
+        </w:rPr>
+      </w:pPr>
+      <w:r>
+        <w:rPr>
+          <w:rFonts w:ascii="Times New Roman" w:hAnsi="Times New Roman" w:eastAsia="Times New Roman" w:cs="Times New Roman"/>
+          <w:b/>
+          <w:sz w:val="28"/>
+          <w:szCs w:val="28"/>
+        </w:rPr>
+        <w:fldChar w:fldCharType="begin"/>
+      </w:r>
+      <w:r>
+        <w:rPr>
+          <w:rFonts w:ascii="Times New Roman" w:hAnsi="Times New Roman" w:eastAsia="Times New Roman" w:cs="Times New Roman"/>
+          <w:b/>
+          <w:sz w:val="28"/>
+          <w:szCs w:val="28"/>
+        </w:rPr>
+        <w:instrText xml:space="preserve"> HYPERLINK "https://github.com/artificial-intelligence-department/ai_programming_playground_2024/pull/362/files" \l "diff-11dbd154a66ac9f4ffda27563c71cf91125b6ed5db7894d9332c75d93728625c" </w:instrText>
+      </w:r>
+      <w:r>
+        <w:rPr>
+          <w:rFonts w:ascii="Times New Roman" w:hAnsi="Times New Roman" w:eastAsia="Times New Roman" w:cs="Times New Roman"/>
+          <w:b/>
+          <w:sz w:val="28"/>
+          <w:szCs w:val="28"/>
+        </w:rPr>
+        <w:fldChar w:fldCharType="separate"/>
+      </w:r>
+      <w:r>
+        <w:rPr>
+          <w:rStyle w:val="4"/>
           <w:rFonts w:ascii="Times New Roman" w:hAnsi="Times New Roman" w:eastAsia="Times New Roman" w:cs="Times New Roman"/>
           <w:b/>
           <w:sz w:val="28"/>
@@ -3769,13 +3817,34 @@
       </w:r>
       <w:r>
         <w:rPr>
+          <w:rStyle w:val="4"/>
           <w:rFonts w:hint="default" w:ascii="Times New Roman" w:hAnsi="Times New Roman" w:eastAsia="Times New Roman" w:cs="Times New Roman"/>
           <w:b/>
           <w:sz w:val="28"/>
           <w:szCs w:val="28"/>
           <w:lang w:val="uk-UA"/>
         </w:rPr>
-        <w:t xml:space="preserve"> 1</w:t>
+        <w:t xml:space="preserve"> </w:t>
+      </w:r>
+      <w:r>
+        <w:rPr>
+          <w:rStyle w:val="4"/>
+          <w:rFonts w:hint="default" w:ascii="Times New Roman" w:hAnsi="Times New Roman" w:eastAsia="Times New Roman" w:cs="Times New Roman"/>
+          <w:b/>
+          <w:sz w:val="28"/>
+          <w:szCs w:val="28"/>
+          <w:lang w:val="en-US"/>
+        </w:rPr>
+        <w:t>1</w:t>
+      </w:r>
+      <w:r>
+        <w:rPr>
+          <w:rFonts w:ascii="Times New Roman" w:hAnsi="Times New Roman" w:eastAsia="Times New Roman" w:cs="Times New Roman"/>
+          <w:b/>
+          <w:sz w:val="28"/>
+          <w:szCs w:val="28"/>
+        </w:rPr>
+        <w:fldChar w:fldCharType="end"/>
       </w:r>
     </w:p>
     <w:p>
@@ -3988,10 +4057,39 @@
           <w:sz w:val="28"/>
           <w:szCs w:val="28"/>
         </w:rPr>
+        <w:fldChar w:fldCharType="begin"/>
+      </w:r>
+      <w:r>
+        <w:rPr>
+          <w:rFonts w:ascii="Times New Roman" w:hAnsi="Times New Roman" w:eastAsia="Times New Roman" w:cs="Times New Roman"/>
+          <w:b/>
+          <w:sz w:val="28"/>
+          <w:szCs w:val="28"/>
+        </w:rPr>
+        <w:instrText xml:space="preserve"> HYPERLINK "https://github.com/artificial-intelligence-department/ai_programming_playground_2024/pull/362/files" \l "diff-c88c278541a79bbe34d57834c5acf850df39ad58af1203a5ecefa17aa92b61b4" </w:instrText>
+      </w:r>
+      <w:r>
+        <w:rPr>
+          <w:rFonts w:ascii="Times New Roman" w:hAnsi="Times New Roman" w:eastAsia="Times New Roman" w:cs="Times New Roman"/>
+          <w:b/>
+          <w:sz w:val="28"/>
+          <w:szCs w:val="28"/>
+        </w:rPr>
+        <w:fldChar w:fldCharType="separate"/>
+      </w:r>
+      <w:r>
+        <w:rPr>
+          <w:rStyle w:val="4"/>
+          <w:rFonts w:ascii="Times New Roman" w:hAnsi="Times New Roman" w:eastAsia="Times New Roman" w:cs="Times New Roman"/>
+          <w:b/>
+          <w:sz w:val="28"/>
+          <w:szCs w:val="28"/>
+        </w:rPr>
         <w:t xml:space="preserve">внс лаб </w:t>
       </w:r>
       <w:r>
         <w:rPr>
+          <w:rStyle w:val="4"/>
           <w:rFonts w:ascii="Times New Roman" w:hAnsi="Times New Roman" w:eastAsia="Times New Roman" w:cs="Times New Roman"/>
           <w:b/>
           <w:sz w:val="28"/>
@@ -4002,6 +4100,7 @@
       </w:r>
       <w:r>
         <w:rPr>
+          <w:rStyle w:val="4"/>
           <w:rFonts w:ascii="Times New Roman" w:hAnsi="Times New Roman" w:eastAsia="Times New Roman" w:cs="Times New Roman"/>
           <w:b/>
           <w:sz w:val="28"/>
@@ -4011,6 +4110,7 @@
       </w:r>
       <w:r>
         <w:rPr>
+          <w:rStyle w:val="4"/>
           <w:rFonts w:hint="default" w:ascii="Times New Roman" w:hAnsi="Times New Roman" w:eastAsia="Times New Roman" w:cs="Times New Roman"/>
           <w:b/>
           <w:sz w:val="28"/>
@@ -4018,6 +4118,15 @@
           <w:lang w:val="uk-UA"/>
         </w:rPr>
         <w:t>1</w:t>
+      </w:r>
+      <w:r>
+        <w:rPr>
+          <w:rFonts w:ascii="Times New Roman" w:hAnsi="Times New Roman" w:eastAsia="Times New Roman" w:cs="Times New Roman"/>
+          <w:b/>
+          <w:sz w:val="28"/>
+          <w:szCs w:val="28"/>
+        </w:rPr>
+        <w:fldChar w:fldCharType="end"/>
       </w:r>
     </w:p>
     <w:p>
@@ -4343,10 +4452,39 @@
           <w:sz w:val="28"/>
           <w:szCs w:val="28"/>
         </w:rPr>
+        <w:fldChar w:fldCharType="begin"/>
+      </w:r>
+      <w:r>
+        <w:rPr>
+          <w:rFonts w:ascii="Times New Roman" w:hAnsi="Times New Roman" w:eastAsia="Times New Roman" w:cs="Times New Roman"/>
+          <w:b/>
+          <w:sz w:val="28"/>
+          <w:szCs w:val="28"/>
+        </w:rPr>
+        <w:instrText xml:space="preserve"> HYPERLINK "https://github.com/artificial-intelligence-department/ai_programming_playground_2024/pull/362/files" \l "diff-31f4385e972b97ee89a56e5415ceb97a5b7805b4a67f5f5522fdb862de33b101" </w:instrText>
+      </w:r>
+      <w:r>
+        <w:rPr>
+          <w:rFonts w:ascii="Times New Roman" w:hAnsi="Times New Roman" w:eastAsia="Times New Roman" w:cs="Times New Roman"/>
+          <w:b/>
+          <w:sz w:val="28"/>
+          <w:szCs w:val="28"/>
+        </w:rPr>
+        <w:fldChar w:fldCharType="separate"/>
+      </w:r>
+      <w:r>
+        <w:rPr>
+          <w:rStyle w:val="4"/>
+          <w:rFonts w:ascii="Times New Roman" w:hAnsi="Times New Roman" w:eastAsia="Times New Roman" w:cs="Times New Roman"/>
+          <w:b/>
+          <w:sz w:val="28"/>
+          <w:szCs w:val="28"/>
+        </w:rPr>
         <w:t xml:space="preserve">внс лаб </w:t>
       </w:r>
       <w:r>
         <w:rPr>
+          <w:rStyle w:val="4"/>
           <w:rFonts w:ascii="Times New Roman" w:hAnsi="Times New Roman" w:eastAsia="Times New Roman" w:cs="Times New Roman"/>
           <w:b/>
           <w:sz w:val="28"/>
@@ -4357,6 +4495,7 @@
       </w:r>
       <w:r>
         <w:rPr>
+          <w:rStyle w:val="4"/>
           <w:rFonts w:ascii="Times New Roman" w:hAnsi="Times New Roman" w:eastAsia="Times New Roman" w:cs="Times New Roman"/>
           <w:b/>
           <w:sz w:val="28"/>
@@ -4366,6 +4505,7 @@
       </w:r>
       <w:r>
         <w:rPr>
+          <w:rStyle w:val="4"/>
           <w:rFonts w:hint="default" w:ascii="Times New Roman" w:hAnsi="Times New Roman" w:eastAsia="Times New Roman" w:cs="Times New Roman"/>
           <w:b/>
           <w:sz w:val="28"/>
@@ -4373,6 +4513,15 @@
           <w:lang w:val="uk-UA"/>
         </w:rPr>
         <w:t>1</w:t>
+      </w:r>
+      <w:r>
+        <w:rPr>
+          <w:rFonts w:ascii="Times New Roman" w:hAnsi="Times New Roman" w:eastAsia="Times New Roman" w:cs="Times New Roman"/>
+          <w:b/>
+          <w:sz w:val="28"/>
+          <w:szCs w:val="28"/>
+        </w:rPr>
+        <w:fldChar w:fldCharType="end"/>
       </w:r>
     </w:p>
     <w:p>
@@ -4585,7 +4734,56 @@
           <w:szCs w:val="28"/>
           <w:lang w:val="en-US" w:eastAsia="zh-CN" w:bidi="ar"/>
         </w:rPr>
+        <w:fldChar w:fldCharType="begin"/>
+      </w:r>
+      <w:r>
+        <w:rPr>
+          <w:rFonts w:hint="default" w:ascii="Times New Roman" w:hAnsi="Times New Roman" w:cs="Times New Roman" w:eastAsiaTheme="minorHAnsi"/>
+          <w:b/>
+          <w:bCs w:val="0"/>
+          <w:kern w:val="0"/>
+          <w:sz w:val="28"/>
+          <w:szCs w:val="28"/>
+          <w:lang w:val="en-US" w:eastAsia="zh-CN" w:bidi="ar"/>
+        </w:rPr>
+        <w:instrText xml:space="preserve"> HYPERLINK "https://github.com/artificial-intelligence-department/ai_programming_playground_2024/pull/362/files" \l "diff-78306303d10246de9f10b8db1e75aede49cd98b7e90c024b02f97c57a4631d1c" </w:instrText>
+      </w:r>
+      <w:r>
+        <w:rPr>
+          <w:rFonts w:hint="default" w:ascii="Times New Roman" w:hAnsi="Times New Roman" w:cs="Times New Roman" w:eastAsiaTheme="minorHAnsi"/>
+          <w:b/>
+          <w:bCs w:val="0"/>
+          <w:kern w:val="0"/>
+          <w:sz w:val="28"/>
+          <w:szCs w:val="28"/>
+          <w:lang w:val="en-US" w:eastAsia="zh-CN" w:bidi="ar"/>
+        </w:rPr>
+        <w:fldChar w:fldCharType="separate"/>
+      </w:r>
+      <w:r>
+        <w:rPr>
+          <w:rStyle w:val="4"/>
+          <w:rFonts w:hint="default" w:ascii="Times New Roman" w:hAnsi="Times New Roman" w:cs="Times New Roman" w:eastAsiaTheme="minorHAnsi"/>
+          <w:b/>
+          <w:bCs w:val="0"/>
+          <w:kern w:val="0"/>
+          <w:sz w:val="28"/>
+          <w:szCs w:val="28"/>
+          <w:lang w:val="en-US" w:eastAsia="zh-CN" w:bidi="ar"/>
+        </w:rPr>
         <w:t>алготестер лаб 4v2</w:t>
+      </w:r>
+      <w:r>
+        <w:rPr>
+          <w:rFonts w:hint="default" w:ascii="Times New Roman" w:hAnsi="Times New Roman" w:cs="Times New Roman" w:eastAsiaTheme="minorHAnsi"/>
+          <w:b/>
+          <w:bCs w:val="0"/>
+          <w:kern w:val="0"/>
+          <w:sz w:val="28"/>
+          <w:szCs w:val="28"/>
+          <w:lang w:val="en-US" w:eastAsia="zh-CN" w:bidi="ar"/>
+        </w:rPr>
+        <w:fldChar w:fldCharType="end"/>
       </w:r>
     </w:p>
     <w:p>
@@ -4766,10 +4964,48 @@
           <w:szCs w:val="28"/>
           <w:lang w:val="en-US" w:eastAsia="zh-CN" w:bidi="ar"/>
         </w:rPr>
+        <w:fldChar w:fldCharType="begin"/>
+      </w:r>
+      <w:r>
+        <w:rPr>
+          <w:rFonts w:hint="default" w:ascii="Times New Roman" w:hAnsi="Times New Roman" w:cs="Times New Roman" w:eastAsiaTheme="minorHAnsi"/>
+          <w:b/>
+          <w:bCs w:val="0"/>
+          <w:kern w:val="0"/>
+          <w:sz w:val="28"/>
+          <w:szCs w:val="28"/>
+          <w:lang w:val="en-US" w:eastAsia="zh-CN" w:bidi="ar"/>
+        </w:rPr>
+        <w:instrText xml:space="preserve"> HYPERLINK "https://github.com/artificial-intelligence-department/ai_programming_playground_2024/pull/362/commits/00a2e7c1be11a8d3303a48a046aaaa4421c7c6e9" \l "diff-6103f28919924fa8ff1029d3b86a57029bc5439deed4cd08f954f03523172d5a" </w:instrText>
+      </w:r>
+      <w:r>
+        <w:rPr>
+          <w:rFonts w:hint="default" w:ascii="Times New Roman" w:hAnsi="Times New Roman" w:cs="Times New Roman" w:eastAsiaTheme="minorHAnsi"/>
+          <w:b/>
+          <w:bCs w:val="0"/>
+          <w:kern w:val="0"/>
+          <w:sz w:val="28"/>
+          <w:szCs w:val="28"/>
+          <w:lang w:val="en-US" w:eastAsia="zh-CN" w:bidi="ar"/>
+        </w:rPr>
+        <w:fldChar w:fldCharType="separate"/>
+      </w:r>
+      <w:r>
+        <w:rPr>
+          <w:rStyle w:val="4"/>
+          <w:rFonts w:hint="default" w:ascii="Times New Roman" w:hAnsi="Times New Roman" w:cs="Times New Roman" w:eastAsiaTheme="minorHAnsi"/>
+          <w:b/>
+          <w:bCs w:val="0"/>
+          <w:kern w:val="0"/>
+          <w:sz w:val="28"/>
+          <w:szCs w:val="28"/>
+          <w:lang w:val="en-US" w:eastAsia="zh-CN" w:bidi="ar"/>
+        </w:rPr>
         <w:t xml:space="preserve">алготестер лаб </w:t>
       </w:r>
       <w:r>
         <w:rPr>
+          <w:rStyle w:val="4"/>
           <w:rFonts w:hint="default" w:ascii="Times New Roman" w:hAnsi="Times New Roman" w:cs="Times New Roman"/>
           <w:b/>
           <w:bCs w:val="0"/>
@@ -4782,6 +5018,7 @@
       </w:r>
       <w:r>
         <w:rPr>
+          <w:rStyle w:val="4"/>
           <w:rFonts w:hint="default" w:ascii="Times New Roman" w:hAnsi="Times New Roman" w:cs="Times New Roman" w:eastAsiaTheme="minorHAnsi"/>
           <w:b/>
           <w:bCs w:val="0"/>
@@ -4791,6 +5028,18 @@
           <w:lang w:val="en-US" w:eastAsia="zh-CN" w:bidi="ar"/>
         </w:rPr>
         <w:t>v2</w:t>
+      </w:r>
+      <w:r>
+        <w:rPr>
+          <w:rFonts w:hint="default" w:ascii="Times New Roman" w:hAnsi="Times New Roman" w:cs="Times New Roman" w:eastAsiaTheme="minorHAnsi"/>
+          <w:b/>
+          <w:bCs w:val="0"/>
+          <w:kern w:val="0"/>
+          <w:sz w:val="28"/>
+          <w:szCs w:val="28"/>
+          <w:lang w:val="en-US" w:eastAsia="zh-CN" w:bidi="ar"/>
+        </w:rPr>
+        <w:fldChar w:fldCharType="end"/>
       </w:r>
     </w:p>
     <w:p>
@@ -4960,7 +5209,56 @@
           <w:szCs w:val="28"/>
           <w:lang w:val="en-US" w:eastAsia="zh-CN" w:bidi="ar"/>
         </w:rPr>
+        <w:fldChar w:fldCharType="begin"/>
+      </w:r>
+      <w:r>
+        <w:rPr>
+          <w:rFonts w:hint="default" w:ascii="Times New Roman" w:hAnsi="Times New Roman" w:cs="Times New Roman"/>
+          <w:b/>
+          <w:bCs w:val="0"/>
+          <w:kern w:val="0"/>
+          <w:sz w:val="28"/>
+          <w:szCs w:val="28"/>
+          <w:lang w:val="en-US" w:eastAsia="zh-CN" w:bidi="ar"/>
+        </w:rPr>
+        <w:instrText xml:space="preserve"> HYPERLINK "https://github.com/artificial-intelligence-department/ai_programming_playground_2024/pull/362/files" \l "diff-a38555e34619fdfdf24ad347f7a8e25e7e5d197d090d56baec95914557e5b8d0" </w:instrText>
+      </w:r>
+      <w:r>
+        <w:rPr>
+          <w:rFonts w:hint="default" w:ascii="Times New Roman" w:hAnsi="Times New Roman" w:cs="Times New Roman"/>
+          <w:b/>
+          <w:bCs w:val="0"/>
+          <w:kern w:val="0"/>
+          <w:sz w:val="28"/>
+          <w:szCs w:val="28"/>
+          <w:lang w:val="en-US" w:eastAsia="zh-CN" w:bidi="ar"/>
+        </w:rPr>
+        <w:fldChar w:fldCharType="separate"/>
+      </w:r>
+      <w:r>
+        <w:rPr>
+          <w:rStyle w:val="4"/>
+          <w:rFonts w:hint="default" w:ascii="Times New Roman" w:hAnsi="Times New Roman" w:cs="Times New Roman"/>
+          <w:b/>
+          <w:bCs w:val="0"/>
+          <w:kern w:val="0"/>
+          <w:sz w:val="28"/>
+          <w:szCs w:val="28"/>
+          <w:lang w:val="en-US" w:eastAsia="zh-CN" w:bidi="ar"/>
+        </w:rPr>
         <w:t>Self practice</w:t>
+      </w:r>
+      <w:r>
+        <w:rPr>
+          <w:rFonts w:hint="default" w:ascii="Times New Roman" w:hAnsi="Times New Roman" w:cs="Times New Roman"/>
+          <w:b/>
+          <w:bCs w:val="0"/>
+          <w:kern w:val="0"/>
+          <w:sz w:val="28"/>
+          <w:szCs w:val="28"/>
+          <w:lang w:val="en-US" w:eastAsia="zh-CN" w:bidi="ar"/>
+        </w:rPr>
+        <w:fldChar w:fldCharType="end"/>
       </w:r>
     </w:p>
     <w:p>
@@ -5569,8 +5867,6 @@
         </w:rPr>
         <w:t>Висновки:</w:t>
       </w:r>
-      <w:bookmarkStart w:id="0" w:name="_GoBack"/>
-      <w:bookmarkEnd w:id="0"/>
     </w:p>
     <w:p>
       <w:pPr>
@@ -5659,7 +5955,7 @@
           <w:vertAlign w:val="baseline"/>
           <w:lang w:val="uk-UA"/>
         </w:rPr>
-        <w:t xml:space="preserve">Посилання на </w:t>
+        <w:fldChar w:fldCharType="begin"/>
       </w:r>
       <w:r>
         <w:rPr>
@@ -5673,9 +5969,71 @@
           <w:szCs w:val="28"/>
           <w:u w:val="none"/>
           <w:vertAlign w:val="baseline"/>
+          <w:lang w:val="uk-UA"/>
+        </w:rPr>
+        <w:instrText xml:space="preserve"> HYPERLINK "https://github.com/artificial-intelligence-department/ai_programming_playground_2024/pull/362" </w:instrText>
+      </w:r>
+      <w:r>
+        <w:rPr>
+          <w:rFonts w:hint="default" w:ascii="Times New Roman" w:hAnsi="Times New Roman" w:eastAsia="SimSun" w:cs="Times New Roman"/>
+          <w:b w:val="0"/>
+          <w:bCs w:val="0"/>
+          <w:i w:val="0"/>
+          <w:iCs w:val="0"/>
+          <w:color w:val="000000"/>
+          <w:sz w:val="28"/>
+          <w:szCs w:val="28"/>
+          <w:u w:val="none"/>
+          <w:vertAlign w:val="baseline"/>
+          <w:lang w:val="uk-UA"/>
+        </w:rPr>
+        <w:fldChar w:fldCharType="separate"/>
+      </w:r>
+      <w:r>
+        <w:rPr>
+          <w:rStyle w:val="4"/>
+          <w:rFonts w:hint="default" w:ascii="Times New Roman" w:hAnsi="Times New Roman" w:eastAsia="SimSun" w:cs="Times New Roman"/>
+          <w:b w:val="0"/>
+          <w:bCs w:val="0"/>
+          <w:i w:val="0"/>
+          <w:iCs w:val="0"/>
+          <w:sz w:val="28"/>
+          <w:szCs w:val="28"/>
+          <w:vertAlign w:val="baseline"/>
+          <w:lang w:val="uk-UA"/>
+        </w:rPr>
+        <w:t xml:space="preserve">Посилання на </w:t>
+      </w:r>
+      <w:r>
+        <w:rPr>
+          <w:rStyle w:val="4"/>
+          <w:rFonts w:hint="default" w:ascii="Times New Roman" w:hAnsi="Times New Roman" w:eastAsia="SimSun" w:cs="Times New Roman"/>
+          <w:b w:val="0"/>
+          <w:bCs w:val="0"/>
+          <w:i w:val="0"/>
+          <w:iCs w:val="0"/>
+          <w:sz w:val="28"/>
+          <w:szCs w:val="28"/>
+          <w:vertAlign w:val="baseline"/>
           <w:lang w:val="en-US"/>
         </w:rPr>
         <w:t>pull request</w:t>
+      </w:r>
+      <w:r>
+        <w:rPr>
+          <w:rFonts w:hint="default" w:ascii="Times New Roman" w:hAnsi="Times New Roman" w:eastAsia="SimSun" w:cs="Times New Roman"/>
+          <w:b w:val="0"/>
+          <w:bCs w:val="0"/>
+          <w:i w:val="0"/>
+          <w:iCs w:val="0"/>
+          <w:color w:val="000000"/>
+          <w:sz w:val="28"/>
+          <w:szCs w:val="28"/>
+          <w:u w:val="none"/>
+          <w:vertAlign w:val="baseline"/>
+          <w:lang w:val="uk-UA"/>
+        </w:rPr>
+        <w:fldChar w:fldCharType="end"/>
       </w:r>
     </w:p>
     <w:p>
@@ -5694,6 +6052,8 @@
           <w:lang w:val="uk-UA" w:eastAsia="zh-CN"/>
         </w:rPr>
       </w:pPr>
+      <w:bookmarkStart w:id="0" w:name="_GoBack"/>
+      <w:bookmarkEnd w:id="0"/>
     </w:p>
     <w:sectPr>
       <w:pgSz w:w="11906" w:h="16838"/>
@@ -6044,7 +6404,7 @@
     <w:lsdException w:qFormat="1" w:unhideWhenUsed="0" w:uiPriority="0" w:semiHidden="0" w:name="Title"/>
     <w:lsdException w:unhideWhenUsed="0" w:uiPriority="0" w:semiHidden="0" w:name="Closing"/>
     <w:lsdException w:unhideWhenUsed="0" w:uiPriority="0" w:semiHidden="0" w:name="Signature"/>
-    <w:lsdException w:unhideWhenUsed="0" w:uiPriority="0" w:name="Default Paragraph Font"/>
+    <w:lsdException w:qFormat="1" w:unhideWhenUsed="0" w:uiPriority="0" w:name="Default Paragraph Font"/>
     <w:lsdException w:unhideWhenUsed="0" w:uiPriority="0" w:semiHidden="0" w:name="Body Text"/>
     <w:lsdException w:unhideWhenUsed="0" w:uiPriority="0" w:semiHidden="0" w:name="Body Text Indent"/>
     <w:lsdException w:unhideWhenUsed="0" w:uiPriority="0" w:semiHidden="0" w:name="List Continue"/>
@@ -6064,7 +6424,7 @@
     <w:lsdException w:unhideWhenUsed="0" w:uiPriority="0" w:semiHidden="0" w:name="Body Text Indent 2"/>
     <w:lsdException w:unhideWhenUsed="0" w:uiPriority="0" w:semiHidden="0" w:name="Body Text Indent 3"/>
     <w:lsdException w:unhideWhenUsed="0" w:uiPriority="0" w:semiHidden="0" w:name="Block Text"/>
-    <w:lsdException w:uiPriority="99" w:semiHidden="0" w:name="Hyperlink"/>
+    <w:lsdException w:qFormat="1" w:uiPriority="99" w:semiHidden="0" w:name="Hyperlink"/>
     <w:lsdException w:unhideWhenUsed="0" w:uiPriority="0" w:semiHidden="0" w:name="FollowedHyperlink"/>
     <w:lsdException w:qFormat="1" w:unhideWhenUsed="0" w:uiPriority="0" w:semiHidden="0" w:name="Strong"/>
     <w:lsdException w:qFormat="1" w:unhideWhenUsed="0" w:uiPriority="0" w:semiHidden="0" w:name="Emphasis"/>
@@ -6246,6 +6606,7 @@
   <w:style w:type="character" w:default="1" w:styleId="2">
     <w:name w:val="Default Paragraph Font"/>
     <w:semiHidden/>
+    <w:qFormat/>
     <w:uiPriority w:val="0"/>
   </w:style>
   <w:style w:type="table" w:default="1" w:styleId="3">
@@ -6266,6 +6627,7 @@
     <w:name w:val="Hyperlink"/>
     <w:basedOn w:val="2"/>
     <w:unhideWhenUsed/>
+    <w:qFormat/>
     <w:uiPriority w:val="99"/>
     <w:rPr>
       <w:color w:val="0563C1" w:themeColor="hyperlink"/>

</xml_diff>